<commit_message>
Diagram oraz lista wymagań
Uzupełniłem wymagania na liście, wymaganiami z diagramu. W diagramie
dokonałem małych poprawek. Głównie merytoryczne i literówki.
</commit_message>
<xml_diff>
--- a/Gra RPG - Lista wymagań.docx
+++ b/Gra RPG - Lista wymagań.docx
@@ -66,51 +66,314 @@
           <w:szCs w:val="24"/>
           <w:u w:val="thick" w:color="FF0000"/>
         </w:rPr>
-        <w:t>Możliwość rozwoju postaci (poziom)</w:t>
-      </w:r>
-    </w:p>
-    <w:p>
-      <w:pPr>
-        <w:pStyle w:val="Akapitzlist"/>
-        <w:numPr>
-          <w:ilvl w:val="0"/>
-          <w:numId w:val="1"/>
-        </w:numPr>
+        <w:t>Mo</w:t>
+      </w:r>
+      <w:r>
         <w:rPr>
           <w:sz w:val="24"/>
           <w:szCs w:val="24"/>
           <w:u w:val="thick" w:color="FF0000"/>
         </w:rPr>
-      </w:pPr>
-      <w:r>
+        <w:t>żliwość rozwoju postaci</w:t>
+      </w:r>
+    </w:p>
+    <w:p>
+      <w:pPr>
+        <w:pStyle w:val="Akapitzlist"/>
+        <w:numPr>
+          <w:ilvl w:val="1"/>
+          <w:numId w:val="1"/>
+        </w:numPr>
+        <w:rPr>
+          <w:sz w:val="24"/>
+          <w:szCs w:val="24"/>
+        </w:rPr>
+      </w:pPr>
+      <w:r>
+        <w:rPr>
+          <w:sz w:val="24"/>
+          <w:szCs w:val="24"/>
+        </w:rPr>
+        <w:t>Gracz zdobywa poziomy</w:t>
+      </w:r>
+    </w:p>
+    <w:p>
+      <w:pPr>
+        <w:pStyle w:val="Akapitzlist"/>
+        <w:numPr>
+          <w:ilvl w:val="2"/>
+          <w:numId w:val="1"/>
+        </w:numPr>
+        <w:rPr>
+          <w:sz w:val="24"/>
+          <w:szCs w:val="24"/>
+        </w:rPr>
+      </w:pPr>
+      <w:r>
+        <w:rPr>
+          <w:sz w:val="24"/>
+          <w:szCs w:val="24"/>
+        </w:rPr>
+        <w:t>Wykonywanie zadań i walka z przeciwnikami pozwala na zdobywanie doświadczenia koniecznego do awansu na nowy poziom</w:t>
+      </w:r>
+    </w:p>
+    <w:p>
+      <w:pPr>
+        <w:pStyle w:val="Akapitzlist"/>
+        <w:numPr>
+          <w:ilvl w:val="2"/>
+          <w:numId w:val="1"/>
+        </w:numPr>
+        <w:rPr>
+          <w:sz w:val="24"/>
+          <w:szCs w:val="24"/>
+        </w:rPr>
+      </w:pPr>
+      <w:r>
+        <w:rPr>
+          <w:sz w:val="24"/>
+          <w:szCs w:val="24"/>
+        </w:rPr>
+        <w:t>Statystyki gracza (życie, mana, moc) zwiększają się wraz z poziomem</w:t>
+      </w:r>
+    </w:p>
+    <w:p>
+      <w:pPr>
+        <w:pStyle w:val="Akapitzlist"/>
+        <w:numPr>
+          <w:ilvl w:val="0"/>
+          <w:numId w:val="1"/>
+        </w:numPr>
         <w:rPr>
           <w:sz w:val="24"/>
           <w:szCs w:val="24"/>
           <w:u w:val="thick" w:color="FF0000"/>
         </w:rPr>
-        <w:t>Możliwość walki (dynamicznej)</w:t>
-      </w:r>
-    </w:p>
-    <w:p>
-      <w:pPr>
-        <w:pStyle w:val="Akapitzlist"/>
-        <w:numPr>
-          <w:ilvl w:val="0"/>
-          <w:numId w:val="1"/>
-        </w:numPr>
+      </w:pPr>
+      <w:r>
         <w:rPr>
           <w:sz w:val="24"/>
           <w:szCs w:val="24"/>
           <w:u w:val="thick" w:color="FF0000"/>
         </w:rPr>
-      </w:pPr>
-      <w:r>
+        <w:t>Dynamiczna walka z przeciwnikami</w:t>
+      </w:r>
+    </w:p>
+    <w:p>
+      <w:pPr>
+        <w:pStyle w:val="Akapitzlist"/>
+        <w:numPr>
+          <w:ilvl w:val="1"/>
+          <w:numId w:val="1"/>
+        </w:numPr>
+        <w:rPr>
+          <w:sz w:val="24"/>
+          <w:szCs w:val="24"/>
+        </w:rPr>
+      </w:pPr>
+      <w:r>
+        <w:rPr>
+          <w:sz w:val="24"/>
+          <w:szCs w:val="24"/>
+        </w:rPr>
+        <w:t>Minimum trzy różne umiejętności</w:t>
+      </w:r>
+      <w:r>
+        <w:rPr>
+          <w:sz w:val="24"/>
+          <w:szCs w:val="24"/>
+        </w:rPr>
+        <w:t xml:space="preserve"> aktywowane klawiszami</w:t>
+      </w:r>
+    </w:p>
+    <w:p>
+      <w:pPr>
+        <w:pStyle w:val="Akapitzlist"/>
+        <w:numPr>
+          <w:ilvl w:val="2"/>
+          <w:numId w:val="1"/>
+        </w:numPr>
+        <w:rPr>
+          <w:sz w:val="24"/>
+          <w:szCs w:val="24"/>
+        </w:rPr>
+      </w:pPr>
+      <w:r>
+        <w:rPr>
+          <w:sz w:val="24"/>
+          <w:szCs w:val="24"/>
+        </w:rPr>
+        <w:t>Użyte ataki poruszają się prostopadle do linii ruchu gracza</w:t>
+      </w:r>
+    </w:p>
+    <w:p>
+      <w:pPr>
+        <w:pStyle w:val="Akapitzlist"/>
+        <w:numPr>
+          <w:ilvl w:val="2"/>
+          <w:numId w:val="1"/>
+        </w:numPr>
+        <w:rPr>
+          <w:sz w:val="24"/>
+          <w:szCs w:val="24"/>
+        </w:rPr>
+      </w:pPr>
+      <w:r>
+        <w:rPr>
+          <w:sz w:val="24"/>
+          <w:szCs w:val="24"/>
+        </w:rPr>
+        <w:t>Umiejętności wymagają punktów many, które regenerują się w trakcie walki</w:t>
+      </w:r>
+    </w:p>
+    <w:p>
+      <w:pPr>
+        <w:pStyle w:val="Akapitzlist"/>
+        <w:numPr>
+          <w:ilvl w:val="1"/>
+          <w:numId w:val="1"/>
+        </w:numPr>
+        <w:rPr>
+          <w:sz w:val="24"/>
+          <w:szCs w:val="24"/>
+        </w:rPr>
+      </w:pPr>
+      <w:r>
+        <w:rPr>
+          <w:sz w:val="24"/>
+          <w:szCs w:val="24"/>
+        </w:rPr>
+        <w:t>Gracz oraz przeciwnik poruszają się po linii prostej równolegle do siebie</w:t>
+      </w:r>
+    </w:p>
+    <w:p>
+      <w:pPr>
+        <w:pStyle w:val="Akapitzlist"/>
+        <w:numPr>
+          <w:ilvl w:val="1"/>
+          <w:numId w:val="1"/>
+        </w:numPr>
+        <w:rPr>
+          <w:sz w:val="24"/>
+          <w:szCs w:val="24"/>
+        </w:rPr>
+      </w:pPr>
+      <w:r>
+        <w:rPr>
+          <w:sz w:val="24"/>
+          <w:szCs w:val="24"/>
+        </w:rPr>
+        <w:t>Gracz przy pomocy strzałek może unikać ataku</w:t>
+      </w:r>
+    </w:p>
+    <w:p>
+      <w:pPr>
+        <w:pStyle w:val="Akapitzlist"/>
+        <w:numPr>
+          <w:ilvl w:val="0"/>
+          <w:numId w:val="1"/>
+        </w:numPr>
         <w:rPr>
           <w:sz w:val="24"/>
           <w:szCs w:val="24"/>
           <w:u w:val="thick" w:color="FF0000"/>
         </w:rPr>
-        <w:t>Możliwość swobodnego poruszania się po mapie</w:t>
+      </w:pPr>
+      <w:r>
+        <w:rPr>
+          <w:sz w:val="24"/>
+          <w:szCs w:val="24"/>
+          <w:u w:val="thick" w:color="FF0000"/>
+        </w:rPr>
+        <w:t xml:space="preserve">System umożliwia </w:t>
+      </w:r>
+      <w:proofErr w:type="spellStart"/>
+      <w:r>
+        <w:rPr>
+          <w:sz w:val="24"/>
+          <w:szCs w:val="24"/>
+          <w:u w:val="thick" w:color="FF0000"/>
+        </w:rPr>
+        <w:t>swopbodne</w:t>
+      </w:r>
+      <w:proofErr w:type="spellEnd"/>
+      <w:r>
+        <w:rPr>
+          <w:sz w:val="24"/>
+          <w:szCs w:val="24"/>
+          <w:u w:val="thick" w:color="FF0000"/>
+        </w:rPr>
+        <w:t xml:space="preserve"> poruszania się po mapie</w:t>
+      </w:r>
+      <w:r>
+        <w:rPr>
+          <w:sz w:val="24"/>
+          <w:szCs w:val="24"/>
+        </w:rPr>
+        <w:t xml:space="preserve"> </w:t>
+      </w:r>
+    </w:p>
+    <w:p>
+      <w:pPr>
+        <w:pStyle w:val="Akapitzlist"/>
+        <w:numPr>
+          <w:ilvl w:val="1"/>
+          <w:numId w:val="1"/>
+        </w:numPr>
+        <w:rPr>
+          <w:sz w:val="24"/>
+          <w:szCs w:val="24"/>
+          <w:u w:val="thick" w:color="FF0000"/>
+        </w:rPr>
+      </w:pPr>
+      <w:r>
+        <w:rPr>
+          <w:sz w:val="24"/>
+          <w:szCs w:val="24"/>
+        </w:rPr>
+        <w:t>Poruszanie przy użyciu strzałek</w:t>
+      </w:r>
+    </w:p>
+    <w:p>
+      <w:pPr>
+        <w:pStyle w:val="Akapitzlist"/>
+        <w:numPr>
+          <w:ilvl w:val="1"/>
+          <w:numId w:val="1"/>
+        </w:numPr>
+        <w:rPr>
+          <w:sz w:val="24"/>
+          <w:szCs w:val="24"/>
+          <w:u w:val="thick" w:color="FF0000"/>
+        </w:rPr>
+      </w:pPr>
+      <w:r>
+        <w:rPr>
+          <w:sz w:val="24"/>
+          <w:szCs w:val="24"/>
+        </w:rPr>
+        <w:t>Widok z góry (2D)</w:t>
+      </w:r>
+    </w:p>
+    <w:p>
+      <w:pPr>
+        <w:pStyle w:val="Akapitzlist"/>
+        <w:numPr>
+          <w:ilvl w:val="1"/>
+          <w:numId w:val="1"/>
+        </w:numPr>
+        <w:rPr>
+          <w:sz w:val="24"/>
+          <w:szCs w:val="24"/>
+          <w:u w:val="thick" w:color="FF0000"/>
+        </w:rPr>
+      </w:pPr>
+      <w:r>
+        <w:rPr>
+          <w:sz w:val="24"/>
+          <w:szCs w:val="24"/>
+        </w:rPr>
+        <w:t>Kolejność interakcji nie jest narzucona</w:t>
       </w:r>
     </w:p>
     <w:p>
@@ -132,29 +395,23 @@
           <w:szCs w:val="24"/>
           <w:u w:val="thick" w:color="70AD47" w:themeColor="accent6"/>
         </w:rPr>
-        <w:t>Logowanie</w:t>
-      </w:r>
-    </w:p>
-    <w:p>
-      <w:pPr>
-        <w:pStyle w:val="Akapitzlist"/>
-        <w:numPr>
-          <w:ilvl w:val="0"/>
-          <w:numId w:val="1"/>
-        </w:numPr>
+        <w:t>System umożliwia l</w:t>
+      </w:r>
+      <w:r>
         <w:rPr>
           <w:sz w:val="24"/>
           <w:szCs w:val="24"/>
           <w:u w:val="thick" w:color="70AD47" w:themeColor="accent6"/>
         </w:rPr>
-      </w:pPr>
+        <w:t>ogowanie</w:t>
+      </w:r>
       <w:r>
         <w:rPr>
           <w:sz w:val="24"/>
           <w:szCs w:val="24"/>
           <w:u w:val="thick" w:color="70AD47" w:themeColor="accent6"/>
         </w:rPr>
-        <w:t>Rejestracja</w:t>
+        <w:t xml:space="preserve"> gracza</w:t>
       </w:r>
     </w:p>
     <w:p>
@@ -176,6 +433,28 @@
           <w:szCs w:val="24"/>
           <w:u w:val="thick" w:color="70AD47" w:themeColor="accent6"/>
         </w:rPr>
+        <w:t>System umożliwia rejestrację</w:t>
+      </w:r>
+    </w:p>
+    <w:p>
+      <w:pPr>
+        <w:pStyle w:val="Akapitzlist"/>
+        <w:numPr>
+          <w:ilvl w:val="0"/>
+          <w:numId w:val="1"/>
+        </w:numPr>
+        <w:rPr>
+          <w:sz w:val="24"/>
+          <w:szCs w:val="24"/>
+          <w:u w:val="thick" w:color="70AD47" w:themeColor="accent6"/>
+        </w:rPr>
+      </w:pPr>
+      <w:r>
+        <w:rPr>
+          <w:sz w:val="24"/>
+          <w:szCs w:val="24"/>
+          <w:u w:val="thick" w:color="70AD47" w:themeColor="accent6"/>
+        </w:rPr>
         <w:t>Zapis i wczytanie stanu gry</w:t>
       </w:r>
     </w:p>
@@ -198,75 +477,109 @@
           <w:szCs w:val="24"/>
           <w:u w:val="thick" w:color="70AD47" w:themeColor="accent6"/>
         </w:rPr>
-        <w:t>Możliwość wykonywania zadań</w:t>
-      </w:r>
-    </w:p>
-    <w:p>
-      <w:pPr>
-        <w:pStyle w:val="Akapitzlist"/>
-        <w:numPr>
-          <w:ilvl w:val="0"/>
-          <w:numId w:val="1"/>
-        </w:numPr>
-        <w:rPr>
-          <w:sz w:val="24"/>
-          <w:szCs w:val="24"/>
-        </w:rPr>
-      </w:pPr>
-      <w:r>
-        <w:rPr>
-          <w:sz w:val="24"/>
-          <w:szCs w:val="24"/>
-        </w:rPr>
-        <w:t>Użytkownik może mieć dwie postacie</w:t>
-      </w:r>
-      <w:r>
-        <w:rPr>
-          <w:sz w:val="24"/>
-          <w:szCs w:val="24"/>
-        </w:rPr>
-        <w:t xml:space="preserve"> jednocześnie</w:t>
-      </w:r>
-    </w:p>
-    <w:p>
-      <w:pPr>
-        <w:pStyle w:val="Akapitzlist"/>
-        <w:numPr>
-          <w:ilvl w:val="0"/>
-          <w:numId w:val="1"/>
-        </w:numPr>
-        <w:rPr>
-          <w:sz w:val="24"/>
-          <w:szCs w:val="24"/>
-        </w:rPr>
-      </w:pPr>
-      <w:r>
-        <w:rPr>
-          <w:sz w:val="24"/>
-          <w:szCs w:val="24"/>
-        </w:rPr>
-        <w:t>Możliwość nadania nazwy postaci</w:t>
-      </w:r>
-    </w:p>
-    <w:p>
-      <w:pPr>
-        <w:pStyle w:val="Akapitzlist"/>
-        <w:numPr>
-          <w:ilvl w:val="0"/>
-          <w:numId w:val="1"/>
-        </w:numPr>
-        <w:rPr>
-          <w:sz w:val="24"/>
-          <w:szCs w:val="24"/>
-        </w:rPr>
-      </w:pPr>
-      <w:r>
-        <w:rPr>
-          <w:sz w:val="24"/>
-          <w:szCs w:val="24"/>
-        </w:rPr>
-        <w:t>Podgląd postaci innych graczy</w:t>
-      </w:r>
+        <w:t>System umożliwia wykonywanie</w:t>
+      </w:r>
+      <w:r>
+        <w:rPr>
+          <w:sz w:val="24"/>
+          <w:szCs w:val="24"/>
+          <w:u w:val="thick" w:color="70AD47" w:themeColor="accent6"/>
+        </w:rPr>
+        <w:t xml:space="preserve"> zadań</w:t>
+      </w:r>
+    </w:p>
+    <w:p>
+      <w:pPr>
+        <w:pStyle w:val="Akapitzlist"/>
+        <w:numPr>
+          <w:ilvl w:val="1"/>
+          <w:numId w:val="1"/>
+        </w:numPr>
+        <w:rPr>
+          <w:sz w:val="24"/>
+          <w:szCs w:val="24"/>
+          <w:u w:color="70AD47" w:themeColor="accent6"/>
+        </w:rPr>
+      </w:pPr>
+      <w:r>
+        <w:rPr>
+          <w:sz w:val="24"/>
+          <w:szCs w:val="24"/>
+          <w:u w:color="70AD47" w:themeColor="accent6"/>
+        </w:rPr>
+        <w:t>Gra ma dostępnych kilku NPC, którzy dają zadania</w:t>
+      </w:r>
+    </w:p>
+    <w:p>
+      <w:pPr>
+        <w:pStyle w:val="Akapitzlist"/>
+        <w:numPr>
+          <w:ilvl w:val="1"/>
+          <w:numId w:val="1"/>
+        </w:numPr>
+        <w:rPr>
+          <w:sz w:val="24"/>
+          <w:szCs w:val="24"/>
+          <w:u w:color="70AD47" w:themeColor="accent6"/>
+        </w:rPr>
+      </w:pPr>
+      <w:r>
+        <w:rPr>
+          <w:sz w:val="24"/>
+          <w:szCs w:val="24"/>
+          <w:u w:color="70AD47" w:themeColor="accent6"/>
+        </w:rPr>
+        <w:t>Zadanie rozpoczyna się krótkim, tekstowym wprowadzeniem do jego fabuły</w:t>
+      </w:r>
+    </w:p>
+    <w:p>
+      <w:pPr>
+        <w:pStyle w:val="Akapitzlist"/>
+        <w:numPr>
+          <w:ilvl w:val="0"/>
+          <w:numId w:val="1"/>
+        </w:numPr>
+        <w:rPr>
+          <w:sz w:val="24"/>
+          <w:szCs w:val="24"/>
+        </w:rPr>
+      </w:pPr>
+      <w:r>
+        <w:rPr>
+          <w:sz w:val="24"/>
+          <w:szCs w:val="24"/>
+        </w:rPr>
+        <w:t>System umożliwia użytkownikowi utworzenie oraz posiadanie dwóch postaci jednocześnie</w:t>
+      </w:r>
+    </w:p>
+    <w:p>
+      <w:pPr>
+        <w:pStyle w:val="Akapitzlist"/>
+        <w:numPr>
+          <w:ilvl w:val="1"/>
+          <w:numId w:val="1"/>
+        </w:numPr>
+        <w:rPr>
+          <w:sz w:val="24"/>
+          <w:szCs w:val="24"/>
+        </w:rPr>
+      </w:pPr>
+      <w:r>
+        <w:rPr>
+          <w:sz w:val="24"/>
+          <w:szCs w:val="24"/>
+        </w:rPr>
+        <w:t xml:space="preserve">Postacie identyfikowane są po unikalnym </w:t>
+      </w:r>
+      <w:proofErr w:type="spellStart"/>
+      <w:r>
+        <w:rPr>
+          <w:sz w:val="24"/>
+          <w:szCs w:val="24"/>
+        </w:rPr>
+        <w:t>nicku</w:t>
+      </w:r>
+      <w:proofErr w:type="spellEnd"/>
     </w:p>
     <w:p>
       <w:pPr>
@@ -305,67 +618,27 @@
           <w:sz w:val="24"/>
           <w:szCs w:val="24"/>
         </w:rPr>
-        <w:t>Poruszanie przy użyciu strzałek</w:t>
-      </w:r>
-    </w:p>
-    <w:p>
-      <w:pPr>
-        <w:pStyle w:val="Akapitzlist"/>
-        <w:numPr>
-          <w:ilvl w:val="1"/>
-          <w:numId w:val="1"/>
-        </w:numPr>
-        <w:rPr>
-          <w:sz w:val="24"/>
-          <w:szCs w:val="24"/>
-        </w:rPr>
-      </w:pPr>
-      <w:r>
-        <w:rPr>
-          <w:sz w:val="24"/>
-          <w:szCs w:val="24"/>
-        </w:rPr>
-        <w:t>Minimum trzy różne umiejętności</w:t>
-      </w:r>
-    </w:p>
-    <w:p>
-      <w:pPr>
-        <w:pStyle w:val="Akapitzlist"/>
-        <w:numPr>
-          <w:ilvl w:val="0"/>
-          <w:numId w:val="1"/>
-        </w:numPr>
-        <w:rPr>
-          <w:sz w:val="24"/>
-          <w:szCs w:val="24"/>
-        </w:rPr>
-      </w:pPr>
-      <w:r>
-        <w:rPr>
-          <w:sz w:val="24"/>
-          <w:szCs w:val="24"/>
-        </w:rPr>
-        <w:t>Podgląd statystyk postaci</w:t>
-      </w:r>
-    </w:p>
-    <w:p>
-      <w:pPr>
-        <w:pStyle w:val="Akapitzlist"/>
-        <w:numPr>
-          <w:ilvl w:val="0"/>
-          <w:numId w:val="1"/>
-        </w:numPr>
-        <w:rPr>
-          <w:sz w:val="24"/>
-          <w:szCs w:val="24"/>
-        </w:rPr>
-      </w:pPr>
-      <w:r>
-        <w:rPr>
-          <w:sz w:val="24"/>
-          <w:szCs w:val="24"/>
-        </w:rPr>
-        <w:t>Gra jedno osobowa</w:t>
+        <w:t>Gracz może skasować postać lub całe konto</w:t>
+      </w:r>
+    </w:p>
+    <w:p>
+      <w:pPr>
+        <w:pStyle w:val="Akapitzlist"/>
+        <w:numPr>
+          <w:ilvl w:val="0"/>
+          <w:numId w:val="1"/>
+        </w:numPr>
+        <w:rPr>
+          <w:sz w:val="24"/>
+          <w:szCs w:val="24"/>
+        </w:rPr>
+      </w:pPr>
+      <w:r>
+        <w:rPr>
+          <w:sz w:val="24"/>
+          <w:szCs w:val="24"/>
+        </w:rPr>
+        <w:t>System umożliwia podgląd aktualnego poziomu, punktów życia, punktów many oraz mocy</w:t>
       </w:r>
     </w:p>
     <w:p>
@@ -575,6 +848,7 @@
           <w:sz w:val="24"/>
           <w:szCs w:val="24"/>
         </w:rPr>
+        <w:lastRenderedPageBreak/>
         <w:t>Dwie klasy postaci</w:t>
       </w:r>
     </w:p>
@@ -671,29 +945,136 @@
           <w:szCs w:val="24"/>
         </w:rPr>
         <w:t>Poradnik – zbiór podpowiedzi dotyczących sterowania i rozgrywki.</w:t>
+      </w:r>
+    </w:p>
+    <w:p>
+      <w:pPr>
+        <w:pStyle w:val="Akapitzlist"/>
+        <w:numPr>
+          <w:ilvl w:val="0"/>
+          <w:numId w:val="2"/>
+        </w:numPr>
+        <w:rPr>
+          <w:sz w:val="24"/>
+          <w:szCs w:val="24"/>
+        </w:rPr>
+      </w:pPr>
+      <w:r>
+        <w:rPr>
+          <w:sz w:val="24"/>
+          <w:szCs w:val="24"/>
+        </w:rPr>
+        <w:t>Umiejętności – interaktywne funkcje postaci</w:t>
+      </w:r>
+      <w:r>
+        <w:rPr>
+          <w:sz w:val="24"/>
+          <w:szCs w:val="24"/>
+        </w:rPr>
+        <w:t>.</w:t>
+      </w:r>
+    </w:p>
+    <w:p>
+      <w:pPr>
+        <w:pStyle w:val="Akapitzlist"/>
+        <w:numPr>
+          <w:ilvl w:val="0"/>
+          <w:numId w:val="2"/>
+        </w:numPr>
+        <w:rPr>
+          <w:sz w:val="24"/>
+          <w:szCs w:val="24"/>
+        </w:rPr>
+      </w:pPr>
+      <w:r>
+        <w:rPr>
+          <w:sz w:val="24"/>
+          <w:szCs w:val="24"/>
+        </w:rPr>
+        <w:t>Mana – wskaźnik punktowy (energia magiczna) określający ile umiejętności specjalnych może użyć gracz. Każda umiejętność specjalna kosztuje określoną ilość many. Mana regeneruje się powoli w trakcie walki oraz natychmiastowo poza nią.</w:t>
+      </w:r>
+    </w:p>
+    <w:p>
+      <w:pPr>
+        <w:pStyle w:val="Akapitzlist"/>
+        <w:numPr>
+          <w:ilvl w:val="0"/>
+          <w:numId w:val="2"/>
+        </w:numPr>
+        <w:rPr>
+          <w:sz w:val="24"/>
+          <w:szCs w:val="24"/>
+        </w:rPr>
+      </w:pPr>
+      <w:r>
+        <w:rPr>
+          <w:sz w:val="24"/>
+          <w:szCs w:val="24"/>
+        </w:rPr>
+        <w:t>Interakcja – rozmowa z NPC, walka z przeciwnikiem, zmiana lokacji.</w:t>
+      </w:r>
+    </w:p>
+    <w:p>
+      <w:pPr>
+        <w:pStyle w:val="Akapitzlist"/>
+        <w:numPr>
+          <w:ilvl w:val="0"/>
+          <w:numId w:val="2"/>
+        </w:numPr>
+        <w:rPr>
+          <w:sz w:val="24"/>
+          <w:szCs w:val="24"/>
+        </w:rPr>
+      </w:pPr>
+      <w:r>
+        <w:rPr>
+          <w:sz w:val="24"/>
+          <w:szCs w:val="24"/>
+        </w:rPr>
+        <w:t>NPC – postać kontrolowana przez komputer, z którą można nawiązać interakcję.</w:t>
+      </w:r>
+    </w:p>
+    <w:p>
+      <w:pPr>
+        <w:pStyle w:val="Akapitzlist"/>
+        <w:numPr>
+          <w:ilvl w:val="0"/>
+          <w:numId w:val="2"/>
+        </w:numPr>
+        <w:rPr>
+          <w:sz w:val="24"/>
+          <w:szCs w:val="24"/>
+        </w:rPr>
+      </w:pPr>
+      <w:r>
+        <w:rPr>
+          <w:sz w:val="24"/>
+          <w:szCs w:val="24"/>
+        </w:rPr>
+        <w:t>Nick – nazwa (imię) nadawane postaci przez gracza.</w:t>
+      </w:r>
+    </w:p>
+    <w:p>
+      <w:pPr>
+        <w:pStyle w:val="Akapitzlist"/>
+        <w:numPr>
+          <w:ilvl w:val="0"/>
+          <w:numId w:val="2"/>
+        </w:numPr>
+        <w:rPr>
+          <w:sz w:val="24"/>
+          <w:szCs w:val="24"/>
+        </w:rPr>
+      </w:pPr>
+      <w:r>
+        <w:rPr>
+          <w:sz w:val="24"/>
+          <w:szCs w:val="24"/>
+        </w:rPr>
+        <w:t>Moc – wskaźnik punktowy określający jak silne ataki wykonuje postać.</w:t>
       </w:r>
       <w:bookmarkStart w:id="0" w:name="_GoBack"/>
       <w:bookmarkEnd w:id="0"/>
-    </w:p>
-    <w:p>
-      <w:pPr>
-        <w:pStyle w:val="Akapitzlist"/>
-        <w:numPr>
-          <w:ilvl w:val="0"/>
-          <w:numId w:val="2"/>
-        </w:numPr>
-        <w:rPr>
-          <w:sz w:val="24"/>
-          <w:szCs w:val="24"/>
-        </w:rPr>
-      </w:pPr>
-      <w:r>
-        <w:rPr>
-          <w:sz w:val="24"/>
-          <w:szCs w:val="24"/>
-        </w:rPr>
-        <w:t>Umiejętności – interaktywne funkcje postaci</w:t>
-      </w:r>
     </w:p>
     <w:sectPr>
       <w:pgSz w:w="11906" w:h="16838"/>
@@ -735,7 +1116,7 @@
         <w:rFonts w:ascii="Courier New" w:hAnsi="Courier New" w:cs="Courier New" w:hint="default"/>
       </w:rPr>
     </w:lvl>
-    <w:lvl w:ilvl="2" w:tplc="04150005" w:tentative="1">
+    <w:lvl w:ilvl="2" w:tplc="04150005">
       <w:start w:val="1"/>
       <w:numFmt w:val="bullet"/>
       <w:lvlText w:val=""/>

</xml_diff>